<commit_message>
update cv file in root directory
</commit_message>
<xml_diff>
--- a/CV.docx
+++ b/CV.docx
@@ -1,7 +1,88 @@
 
 <file path=word/document.xml><?xml version="1.0" encoding="utf-8"?>
 <w:document xmlns:ve="http://schemas.openxmlformats.org/markup-compatibility/2006" xmlns:o="urn:schemas-microsoft-com:office:office" xmlns:r="http://schemas.openxmlformats.org/officeDocument/2006/relationships" xmlns:m="http://schemas.openxmlformats.org/officeDocument/2006/math" xmlns:v="urn:schemas-microsoft-com:vml" xmlns:wp="http://schemas.openxmlformats.org/drawingml/2006/wordprocessingDrawing" xmlns:w10="urn:schemas-microsoft-com:office:word" xmlns:w="http://schemas.openxmlformats.org/wordprocessingml/2006/main" xmlns:wne="http://schemas.microsoft.com/office/word/2006/wordml">
+  <w:background w:color="F2F2F2" w:themeColor="background1" w:themeShade="F2"/>
   <w:body>
+    <w:tbl>
+      <w:tblPr>
+        <w:tblStyle w:val="TableGrid"/>
+        <w:tblpPr w:leftFromText="180" w:rightFromText="180" w:vertAnchor="text" w:horzAnchor="page" w:tblpX="8325" w:tblpY="-9"/>
+        <w:tblW w:w="0" w:type="auto"/>
+        <w:tblBorders>
+          <w:top w:val="single" w:sz="2" w:space="0" w:color="F2F2F2" w:themeColor="background1" w:themeShade="F2"/>
+          <w:left w:val="single" w:sz="2" w:space="0" w:color="F2F2F2" w:themeColor="background1" w:themeShade="F2"/>
+          <w:bottom w:val="single" w:sz="2" w:space="0" w:color="F2F2F2" w:themeColor="background1" w:themeShade="F2"/>
+          <w:right w:val="single" w:sz="2" w:space="0" w:color="F2F2F2" w:themeColor="background1" w:themeShade="F2"/>
+          <w:insideH w:val="single" w:sz="2" w:space="0" w:color="F2F2F2" w:themeColor="background1" w:themeShade="F2"/>
+          <w:insideV w:val="single" w:sz="2" w:space="0" w:color="F2F2F2" w:themeColor="background1" w:themeShade="F2"/>
+        </w:tblBorders>
+        <w:tblLook w:val="04A0"/>
+      </w:tblPr>
+      <w:tblGrid>
+        <w:gridCol w:w="2976"/>
+      </w:tblGrid>
+      <w:tr>
+        <w:trPr>
+          <w:trHeight w:val="2732"/>
+        </w:trPr>
+        <w:tc>
+          <w:tcPr>
+            <w:tcW w:w="2856" w:type="dxa"/>
+          </w:tcPr>
+          <w:p>
+            <w:pPr>
+              <w:rPr>
+                <w:b/>
+                <w:bCs/>
+                <w:lang w:bidi="fa-IR"/>
+              </w:rPr>
+            </w:pPr>
+            <w:r>
+              <w:rPr>
+                <w:b/>
+                <w:bCs/>
+                <w:noProof/>
+              </w:rPr>
+              <w:drawing>
+                <wp:inline distT="0" distB="0" distL="0" distR="0">
+                  <wp:extent cx="1733550" cy="1709643"/>
+                  <wp:effectExtent l="19050" t="0" r="0" b="0"/>
+                  <wp:docPr id="6" name="Picture 5" descr="me.jpg"/>
+                  <wp:cNvGraphicFramePr>
+                    <a:graphicFrameLocks xmlns:a="http://schemas.openxmlformats.org/drawingml/2006/main" noChangeAspect="1"/>
+                  </wp:cNvGraphicFramePr>
+                  <a:graphic xmlns:a="http://schemas.openxmlformats.org/drawingml/2006/main">
+                    <a:graphicData uri="http://schemas.openxmlformats.org/drawingml/2006/picture">
+                      <pic:pic xmlns:pic="http://schemas.openxmlformats.org/drawingml/2006/picture">
+                        <pic:nvPicPr>
+                          <pic:cNvPr id="0" name="me.jpg"/>
+                          <pic:cNvPicPr/>
+                        </pic:nvPicPr>
+                        <pic:blipFill>
+                          <a:blip r:embed="rId6" cstate="print"/>
+                          <a:stretch>
+                            <a:fillRect/>
+                          </a:stretch>
+                        </pic:blipFill>
+                        <pic:spPr>
+                          <a:xfrm>
+                            <a:off x="0" y="0"/>
+                            <a:ext cx="1742255" cy="1718228"/>
+                          </a:xfrm>
+                          <a:prstGeom prst="rect">
+                            <a:avLst/>
+                          </a:prstGeom>
+                        </pic:spPr>
+                      </pic:pic>
+                    </a:graphicData>
+                  </a:graphic>
+                </wp:inline>
+              </w:drawing>
+            </w:r>
+          </w:p>
+        </w:tc>
+      </w:tr>
+    </w:tbl>
     <w:p>
       <w:pPr>
         <w:rPr>
@@ -252,6 +333,20 @@
         <w:rPr>
           <w:lang w:bidi="fa-IR"/>
         </w:rPr>
+        <w:t>Iran</w:t>
+      </w:r>
+      <w:r>
+        <w:rPr>
+          <w:b/>
+          <w:bCs/>
+          <w:lang w:bidi="fa-IR"/>
+        </w:rPr>
+        <w:t xml:space="preserve">, </w:t>
+      </w:r>
+      <w:r>
+        <w:rPr>
+          <w:lang w:bidi="fa-IR"/>
+        </w:rPr>
         <w:t>Zanjan</w:t>
       </w:r>
       <w:r>
@@ -324,6 +419,27 @@
           <w:lang w:bidi="fa-IR"/>
         </w:rPr>
         <w:t xml:space="preserve"> @snip77</w:t>
+      </w:r>
+    </w:p>
+    <w:p>
+      <w:pPr>
+        <w:rPr>
+          <w:lang w:bidi="fa-IR"/>
+        </w:rPr>
+      </w:pPr>
+      <w:r>
+        <w:rPr>
+          <w:b/>
+          <w:bCs/>
+          <w:lang w:bidi="fa-IR"/>
+        </w:rPr>
+        <w:t>Email</w:t>
+      </w:r>
+      <w:r>
+        <w:rPr>
+          <w:lang w:bidi="fa-IR"/>
+        </w:rPr>
+        <w:t>: snip77.orh@gmail.com</w:t>
       </w:r>
     </w:p>
     <w:p>
@@ -393,6 +509,7 @@
     </w:p>
     <w:p>
       <w:pPr>
+        <w:spacing w:line="240" w:lineRule="auto"/>
         <w:rPr>
           <w:b/>
           <w:bCs/>
@@ -444,6 +561,7 @@
     </w:p>
     <w:p>
       <w:pPr>
+        <w:spacing w:line="240" w:lineRule="auto"/>
         <w:rPr>
           <w:rtl/>
           <w:lang w:bidi="fa-IR"/>
@@ -498,6 +616,7 @@
     </w:p>
     <w:p>
       <w:pPr>
+        <w:spacing w:line="240" w:lineRule="auto"/>
         <w:rPr>
           <w:lang w:bidi="fa-IR"/>
         </w:rPr>
@@ -739,8 +858,6 @@
       </w:r>
       <w:r>
         <w:rPr>
-          <w:b/>
-          <w:bCs/>
           <w:lang w:bidi="fa-IR"/>
         </w:rPr>
         <w:t>Laravel</w:t>
@@ -843,13 +960,7 @@
         <w:rPr>
           <w:lang w:bidi="fa-IR"/>
         </w:rPr>
-        <w:t xml:space="preserve">, </w:t>
-      </w:r>
-      <w:r>
-        <w:rPr>
-          <w:lang w:bidi="fa-IR"/>
-        </w:rPr>
-        <w:t>visual basic, C, C</w:t>
+        <w:t>, C</w:t>
       </w:r>
       <w:r>
         <w:rPr>
@@ -875,23 +986,15 @@
           <w:bCs/>
           <w:lang w:bidi="fa-IR"/>
         </w:rPr>
-        <w:t xml:space="preserve">Web frameworks </w:t>
-      </w:r>
-      <w:r>
-        <w:rPr>
-          <w:b/>
-          <w:bCs/>
-          <w:lang w:bidi="fa-IR"/>
-        </w:rPr>
-        <w:t>and</w:t>
-      </w:r>
-      <w:r>
-        <w:rPr>
-          <w:b/>
-          <w:bCs/>
-          <w:lang w:bidi="fa-IR"/>
-        </w:rPr>
-        <w:t xml:space="preserve"> micro frameworks:</w:t>
+        <w:t>Web frameworks</w:t>
+      </w:r>
+      <w:r>
+        <w:rPr>
+          <w:b/>
+          <w:bCs/>
+          <w:lang w:bidi="fa-IR"/>
+        </w:rPr>
+        <w:t>:</w:t>
       </w:r>
       <w:r>
         <w:rPr>
@@ -965,7 +1068,13 @@
         <w:rPr>
           <w:lang w:bidi="fa-IR"/>
         </w:rPr>
-        <w:t xml:space="preserve">qlite, </w:t>
+        <w:t>qlite</w:t>
+      </w:r>
+      <w:r>
+        <w:rPr>
+          <w:lang w:bidi="fa-IR"/>
+        </w:rPr>
+        <w:t xml:space="preserve">, </w:t>
       </w:r>
       <w:r>
         <w:rPr>
@@ -985,7 +1094,6 @@
         <w:rPr>
           <w:b/>
           <w:bCs/>
-          <w:rtl/>
           <w:lang w:bidi="fa-IR"/>
         </w:rPr>
       </w:pPr>
@@ -1003,8 +1111,22 @@
           <w:bCs/>
           <w:lang w:bidi="fa-IR"/>
         </w:rPr>
-        <w:t xml:space="preserve">: </w:t>
-      </w:r>
+        <w:t>:</w:t>
+      </w:r>
+    </w:p>
+    <w:p>
+      <w:pPr>
+        <w:pStyle w:val="ListParagraph"/>
+        <w:numPr>
+          <w:ilvl w:val="0"/>
+          <w:numId w:val="3"/>
+        </w:numPr>
+        <w:rPr>
+          <w:b/>
+          <w:bCs/>
+          <w:lang w:bidi="fa-IR"/>
+        </w:rPr>
+      </w:pPr>
       <w:r>
         <w:rPr>
           <w:lang w:bidi="fa-IR"/>
@@ -1021,20 +1143,90 @@
         <w:rPr>
           <w:lang w:bidi="fa-IR"/>
         </w:rPr>
-        <w:t>, U</w:t>
-      </w:r>
-      <w:r>
-        <w:rPr>
-          <w:lang w:bidi="fa-IR"/>
-        </w:rPr>
-        <w:t>buntu, centos,</w:t>
-      </w:r>
-      <w:r>
-        <w:rPr>
-          <w:lang w:bidi="fa-IR"/>
-        </w:rPr>
-        <w:t xml:space="preserve"> </w:t>
-      </w:r>
+        <w:t>(</w:t>
+      </w:r>
+      <w:r>
+        <w:rPr>
+          <w:lang w:bidi="fa-IR"/>
+        </w:rPr>
+        <w:t>github, gitlab</w:t>
+      </w:r>
+      <w:r>
+        <w:rPr>
+          <w:lang w:bidi="fa-IR"/>
+        </w:rPr>
+        <w:t>)</w:t>
+      </w:r>
+    </w:p>
+    <w:p>
+      <w:pPr>
+        <w:pStyle w:val="ListParagraph"/>
+        <w:numPr>
+          <w:ilvl w:val="0"/>
+          <w:numId w:val="3"/>
+        </w:numPr>
+        <w:rPr>
+          <w:b/>
+          <w:bCs/>
+          <w:lang w:bidi="fa-IR"/>
+        </w:rPr>
+      </w:pPr>
+      <w:r>
+        <w:rPr>
+          <w:lang w:bidi="fa-IR"/>
+        </w:rPr>
+        <w:t>U</w:t>
+      </w:r>
+      <w:r>
+        <w:rPr>
+          <w:lang w:bidi="fa-IR"/>
+        </w:rPr>
+        <w:t>buntu</w:t>
+      </w:r>
+    </w:p>
+    <w:p>
+      <w:pPr>
+        <w:pStyle w:val="ListParagraph"/>
+        <w:numPr>
+          <w:ilvl w:val="0"/>
+          <w:numId w:val="3"/>
+        </w:numPr>
+        <w:rPr>
+          <w:lang w:bidi="fa-IR"/>
+        </w:rPr>
+      </w:pPr>
+      <w:r>
+        <w:rPr>
+          <w:lang w:bidi="fa-IR"/>
+        </w:rPr>
+        <w:t>C</w:t>
+      </w:r>
+      <w:r>
+        <w:rPr>
+          <w:lang w:bidi="fa-IR"/>
+        </w:rPr>
+        <w:t>ent</w:t>
+      </w:r>
+      <w:r>
+        <w:rPr>
+          <w:lang w:bidi="fa-IR"/>
+        </w:rPr>
+        <w:t>OS</w:t>
+      </w:r>
+    </w:p>
+    <w:p>
+      <w:pPr>
+        <w:pStyle w:val="ListParagraph"/>
+        <w:numPr>
+          <w:ilvl w:val="0"/>
+          <w:numId w:val="3"/>
+        </w:numPr>
+        <w:rPr>
+          <w:b/>
+          <w:bCs/>
+          <w:lang w:bidi="fa-IR"/>
+        </w:rPr>
+      </w:pPr>
       <w:r>
         <w:rPr>
           <w:lang w:bidi="fa-IR"/>
@@ -1050,21 +1242,23 @@
     </w:p>
     <w:p>
       <w:pPr>
-        <w:rPr>
-          <w:b/>
-          <w:bCs/>
-          <w:sz w:val="28"/>
-          <w:szCs w:val="28"/>
-          <w:lang w:bidi="fa-IR"/>
-        </w:rPr>
-      </w:pPr>
-    </w:p>
-    <w:p>
-      <w:pPr>
-        <w:rPr>
-          <w:lang w:bidi="fa-IR"/>
-        </w:rPr>
-      </w:pPr>
+        <w:pStyle w:val="ListParagraph"/>
+        <w:numPr>
+          <w:ilvl w:val="0"/>
+          <w:numId w:val="3"/>
+        </w:numPr>
+        <w:rPr>
+          <w:b/>
+          <w:bCs/>
+          <w:lang w:bidi="fa-IR"/>
+        </w:rPr>
+      </w:pPr>
+      <w:r>
+        <w:rPr>
+          <w:lang w:bidi="fa-IR"/>
+        </w:rPr>
+        <w:t>MongoDB</w:t>
+      </w:r>
     </w:p>
     <w:sectPr>
       <w:pgSz w:w="12240" w:h="15840"/>
@@ -1079,6 +1273,119 @@
 <file path=word/numbering.xml><?xml version="1.0" encoding="utf-8"?>
 <w:numbering xmlns:ve="http://schemas.openxmlformats.org/markup-compatibility/2006" xmlns:o="urn:schemas-microsoft-com:office:office" xmlns:r="http://schemas.openxmlformats.org/officeDocument/2006/relationships" xmlns:m="http://schemas.openxmlformats.org/officeDocument/2006/math" xmlns:v="urn:schemas-microsoft-com:vml" xmlns:wp="http://schemas.openxmlformats.org/drawingml/2006/wordprocessingDrawing" xmlns:w10="urn:schemas-microsoft-com:office:word" xmlns:w="http://schemas.openxmlformats.org/wordprocessingml/2006/main" xmlns:wne="http://schemas.microsoft.com/office/word/2006/wordml">
   <w:abstractNum w:abstractNumId="0">
+    <w:nsid w:val="15EF2468"/>
+    <w:multiLevelType w:val="hybridMultilevel"/>
+    <w:tmpl w:val="D242E72E"/>
+    <w:lvl w:ilvl="0" w:tplc="04090003">
+      <w:start w:val="1"/>
+      <w:numFmt w:val="bullet"/>
+      <w:lvlText w:val="o"/>
+      <w:lvlJc w:val="left"/>
+      <w:pPr>
+        <w:ind w:left="720" w:hanging="360"/>
+      </w:pPr>
+      <w:rPr>
+        <w:rFonts w:ascii="Courier New" w:hAnsi="Courier New" w:cs="Courier New" w:hint="default"/>
+      </w:rPr>
+    </w:lvl>
+    <w:lvl w:ilvl="1" w:tplc="04090003" w:tentative="1">
+      <w:start w:val="1"/>
+      <w:numFmt w:val="bullet"/>
+      <w:lvlText w:val="o"/>
+      <w:lvlJc w:val="left"/>
+      <w:pPr>
+        <w:ind w:left="1440" w:hanging="360"/>
+      </w:pPr>
+      <w:rPr>
+        <w:rFonts w:ascii="Courier New" w:hAnsi="Courier New" w:cs="Courier New" w:hint="default"/>
+      </w:rPr>
+    </w:lvl>
+    <w:lvl w:ilvl="2" w:tplc="04090005" w:tentative="1">
+      <w:start w:val="1"/>
+      <w:numFmt w:val="bullet"/>
+      <w:lvlText w:val=""/>
+      <w:lvlJc w:val="left"/>
+      <w:pPr>
+        <w:ind w:left="2160" w:hanging="360"/>
+      </w:pPr>
+      <w:rPr>
+        <w:rFonts w:ascii="Wingdings" w:hAnsi="Wingdings" w:hint="default"/>
+      </w:rPr>
+    </w:lvl>
+    <w:lvl w:ilvl="3" w:tplc="04090001" w:tentative="1">
+      <w:start w:val="1"/>
+      <w:numFmt w:val="bullet"/>
+      <w:lvlText w:val=""/>
+      <w:lvlJc w:val="left"/>
+      <w:pPr>
+        <w:ind w:left="2880" w:hanging="360"/>
+      </w:pPr>
+      <w:rPr>
+        <w:rFonts w:ascii="Symbol" w:hAnsi="Symbol" w:hint="default"/>
+      </w:rPr>
+    </w:lvl>
+    <w:lvl w:ilvl="4" w:tplc="04090003" w:tentative="1">
+      <w:start w:val="1"/>
+      <w:numFmt w:val="bullet"/>
+      <w:lvlText w:val="o"/>
+      <w:lvlJc w:val="left"/>
+      <w:pPr>
+        <w:ind w:left="3600" w:hanging="360"/>
+      </w:pPr>
+      <w:rPr>
+        <w:rFonts w:ascii="Courier New" w:hAnsi="Courier New" w:cs="Courier New" w:hint="default"/>
+      </w:rPr>
+    </w:lvl>
+    <w:lvl w:ilvl="5" w:tplc="04090005" w:tentative="1">
+      <w:start w:val="1"/>
+      <w:numFmt w:val="bullet"/>
+      <w:lvlText w:val=""/>
+      <w:lvlJc w:val="left"/>
+      <w:pPr>
+        <w:ind w:left="4320" w:hanging="360"/>
+      </w:pPr>
+      <w:rPr>
+        <w:rFonts w:ascii="Wingdings" w:hAnsi="Wingdings" w:hint="default"/>
+      </w:rPr>
+    </w:lvl>
+    <w:lvl w:ilvl="6" w:tplc="04090001" w:tentative="1">
+      <w:start w:val="1"/>
+      <w:numFmt w:val="bullet"/>
+      <w:lvlText w:val=""/>
+      <w:lvlJc w:val="left"/>
+      <w:pPr>
+        <w:ind w:left="5040" w:hanging="360"/>
+      </w:pPr>
+      <w:rPr>
+        <w:rFonts w:ascii="Symbol" w:hAnsi="Symbol" w:hint="default"/>
+      </w:rPr>
+    </w:lvl>
+    <w:lvl w:ilvl="7" w:tplc="04090003" w:tentative="1">
+      <w:start w:val="1"/>
+      <w:numFmt w:val="bullet"/>
+      <w:lvlText w:val="o"/>
+      <w:lvlJc w:val="left"/>
+      <w:pPr>
+        <w:ind w:left="5760" w:hanging="360"/>
+      </w:pPr>
+      <w:rPr>
+        <w:rFonts w:ascii="Courier New" w:hAnsi="Courier New" w:cs="Courier New" w:hint="default"/>
+      </w:rPr>
+    </w:lvl>
+    <w:lvl w:ilvl="8" w:tplc="04090005" w:tentative="1">
+      <w:start w:val="1"/>
+      <w:numFmt w:val="bullet"/>
+      <w:lvlText w:val=""/>
+      <w:lvlJc w:val="left"/>
+      <w:pPr>
+        <w:ind w:left="6480" w:hanging="360"/>
+      </w:pPr>
+      <w:rPr>
+        <w:rFonts w:ascii="Wingdings" w:hAnsi="Wingdings" w:hint="default"/>
+      </w:rPr>
+    </w:lvl>
+  </w:abstractNum>
+  <w:abstractNum w:abstractNumId="1">
     <w:nsid w:val="232869AE"/>
     <w:multiLevelType w:val="hybridMultilevel"/>
     <w:tmpl w:val="FC760378"/>
@@ -1191,7 +1498,7 @@
       </w:rPr>
     </w:lvl>
   </w:abstractNum>
-  <w:abstractNum w:abstractNumId="1">
+  <w:abstractNum w:abstractNumId="2">
     <w:nsid w:val="51586CCC"/>
     <w:multiLevelType w:val="hybridMultilevel"/>
     <w:tmpl w:val="9938816A"/>
@@ -1305,10 +1612,13 @@
     </w:lvl>
   </w:abstractNum>
   <w:num w:numId="1">
-    <w:abstractNumId w:val="0"/>
+    <w:abstractNumId w:val="1"/>
   </w:num>
   <w:num w:numId="2">
-    <w:abstractNumId w:val="1"/>
+    <w:abstractNumId w:val="2"/>
+  </w:num>
+  <w:num w:numId="3">
+    <w:abstractNumId w:val="0"/>
   </w:num>
 </w:numbering>
 </file>
@@ -1523,6 +1833,62 @@
       <w:b/>
       <w:bCs/>
     </w:rPr>
+  </w:style>
+  <w:style w:type="paragraph" w:styleId="BalloonText">
+    <w:name w:val="Balloon Text"/>
+    <w:basedOn w:val="Normal"/>
+    <w:link w:val="BalloonTextChar"/>
+    <w:uiPriority w:val="99"/>
+    <w:semiHidden/>
+    <w:unhideWhenUsed/>
+    <w:rsid w:val="00B762F0"/>
+    <w:pPr>
+      <w:spacing w:after="0" w:line="240" w:lineRule="auto"/>
+    </w:pPr>
+    <w:rPr>
+      <w:rFonts w:ascii="Tahoma" w:hAnsi="Tahoma" w:cs="Tahoma"/>
+      <w:sz w:val="16"/>
+      <w:szCs w:val="16"/>
+    </w:rPr>
+  </w:style>
+  <w:style w:type="character" w:customStyle="1" w:styleId="BalloonTextChar">
+    <w:name w:val="Balloon Text Char"/>
+    <w:basedOn w:val="DefaultParagraphFont"/>
+    <w:link w:val="BalloonText"/>
+    <w:uiPriority w:val="99"/>
+    <w:semiHidden/>
+    <w:rsid w:val="00B762F0"/>
+    <w:rPr>
+      <w:rFonts w:ascii="Tahoma" w:hAnsi="Tahoma" w:cs="Tahoma"/>
+      <w:sz w:val="16"/>
+      <w:szCs w:val="16"/>
+    </w:rPr>
+  </w:style>
+  <w:style w:type="table" w:styleId="TableGrid">
+    <w:name w:val="Table Grid"/>
+    <w:basedOn w:val="TableNormal"/>
+    <w:uiPriority w:val="59"/>
+    <w:rsid w:val="002664E3"/>
+    <w:pPr>
+      <w:spacing w:after="0" w:line="240" w:lineRule="auto"/>
+    </w:pPr>
+    <w:tblPr>
+      <w:tblInd w:w="0" w:type="dxa"/>
+      <w:tblBorders>
+        <w:top w:val="single" w:sz="4" w:space="0" w:color="000000" w:themeColor="text1"/>
+        <w:left w:val="single" w:sz="4" w:space="0" w:color="000000" w:themeColor="text1"/>
+        <w:bottom w:val="single" w:sz="4" w:space="0" w:color="000000" w:themeColor="text1"/>
+        <w:right w:val="single" w:sz="4" w:space="0" w:color="000000" w:themeColor="text1"/>
+        <w:insideH w:val="single" w:sz="4" w:space="0" w:color="000000" w:themeColor="text1"/>
+        <w:insideV w:val="single" w:sz="4" w:space="0" w:color="000000" w:themeColor="text1"/>
+      </w:tblBorders>
+      <w:tblCellMar>
+        <w:top w:w="0" w:type="dxa"/>
+        <w:left w:w="108" w:type="dxa"/>
+        <w:bottom w:w="0" w:type="dxa"/>
+        <w:right w:w="108" w:type="dxa"/>
+      </w:tblCellMar>
+    </w:tblPr>
   </w:style>
 </w:styles>
 </file>
@@ -1808,4 +2174,16 @@
   <a:objectDefaults/>
   <a:extraClrSchemeLst/>
 </a:theme>
+</file>
+
+<file path=customXml/item1.xml><?xml version="1.0" encoding="utf-8"?>
+<b:Sources xmlns:b="http://schemas.openxmlformats.org/officeDocument/2006/bibliography" xmlns="http://schemas.openxmlformats.org/officeDocument/2006/bibliography" SelectedStyle="\APA.XSL" StyleName="APA"/>
+</file>
+
+<file path=customXml/itemProps1.xml><?xml version="1.0" encoding="utf-8"?>
+<ds:datastoreItem xmlns:ds="http://schemas.openxmlformats.org/officeDocument/2006/customXml" ds:itemID="{C19034ED-A23A-4A80-B34C-0DF253A60F02}">
+  <ds:schemaRefs>
+    <ds:schemaRef ds:uri="http://schemas.openxmlformats.org/officeDocument/2006/bibliography"/>
+  </ds:schemaRefs>
+</ds:datastoreItem>
 </file>
</xml_diff>